<commit_message>
fixes after user testing
</commit_message>
<xml_diff>
--- a/src/assets/template-offerte.docx
+++ b/src/assets/template-offerte.docx
@@ -1,6 +1,6 @@
 
 <file path=word/document.xml><?xml version="1.0" encoding="utf-8"?>
-<w:document xmlns:wpc="http://schemas.microsoft.com/office/word/2010/wordprocessingCanvas" xmlns:cx="http://schemas.microsoft.com/office/drawing/2014/chartex" xmlns:cx1="http://schemas.microsoft.com/office/drawing/2015/9/8/chartex" xmlns:cx2="http://schemas.microsoft.com/office/drawing/2015/10/21/chartex" xmlns:cx3="http://schemas.microsoft.com/office/drawing/2016/5/9/chartex" xmlns:cx4="http://schemas.microsoft.com/office/drawing/2016/5/10/chartex" xmlns:cx5="http://schemas.microsoft.com/office/drawing/2016/5/11/chartex" xmlns:cx6="http://schemas.microsoft.com/office/drawing/2016/5/12/chartex" xmlns:cx7="http://schemas.microsoft.com/office/drawing/2016/5/13/chartex" xmlns:cx8="http://schemas.microsoft.com/office/drawing/2016/5/14/chartex" xmlns:mc="http://schemas.openxmlformats.org/markup-compatibility/2006" xmlns:aink="http://schemas.microsoft.com/office/drawing/2016/ink" xmlns:am3d="http://schemas.microsoft.com/office/drawing/2017/model3d" xmlns:o="urn:schemas-microsoft-com:office:office" xmlns:oel="http://schemas.microsoft.com/office/2019/extlst" xmlns:r="http://schemas.openxmlformats.org/officeDocument/2006/relationships" xmlns:m="http://schemas.openxmlformats.org/officeDocument/2006/math" xmlns:v="urn:schemas-microsoft-com:vml" xmlns:wp14="http://schemas.microsoft.com/office/word/2010/wordprocessingDrawing" xmlns:wp="http://schemas.openxmlformats.org/drawingml/2006/wordprocessingDrawing" xmlns:w10="urn:schemas-microsoft-com:office:word" xmlns:w="http://schemas.openxmlformats.org/wordprocessingml/2006/main" xmlns:w14="http://schemas.microsoft.com/office/word/2010/wordml" xmlns:w15="http://schemas.microsoft.com/office/word/2012/wordml" xmlns:w16cex="http://schemas.microsoft.com/office/word/2018/wordml/cex" xmlns:w16cid="http://schemas.microsoft.com/office/word/2016/wordml/cid" xmlns:w16="http://schemas.microsoft.com/office/word/2018/wordml" xmlns:w16du="http://schemas.microsoft.com/office/word/2023/wordml/word16du" xmlns:w16sdtdh="http://schemas.microsoft.com/office/word/2020/wordml/sdtdatahash" xmlns:w16se="http://schemas.microsoft.com/office/word/2015/wordml/symex" xmlns:wpg="http://schemas.microsoft.com/office/word/2010/wordprocessingGroup" xmlns:wpi="http://schemas.microsoft.com/office/word/2010/wordprocessingInk" xmlns:wne="http://schemas.microsoft.com/office/word/2006/wordml" xmlns:wps="http://schemas.microsoft.com/office/word/2010/wordprocessingShape" mc:Ignorable="w14 w15 w16se w16cid w16 w16cex w16sdtdh w16du wp14">
+<w:document xmlns:wpc="http://schemas.microsoft.com/office/word/2010/wordprocessingCanvas" xmlns:cx="http://schemas.microsoft.com/office/drawing/2014/chartex" xmlns:cx1="http://schemas.microsoft.com/office/drawing/2015/9/8/chartex" xmlns:cx2="http://schemas.microsoft.com/office/drawing/2015/10/21/chartex" xmlns:cx3="http://schemas.microsoft.com/office/drawing/2016/5/9/chartex" xmlns:cx4="http://schemas.microsoft.com/office/drawing/2016/5/10/chartex" xmlns:cx5="http://schemas.microsoft.com/office/drawing/2016/5/11/chartex" xmlns:cx6="http://schemas.microsoft.com/office/drawing/2016/5/12/chartex" xmlns:cx7="http://schemas.microsoft.com/office/drawing/2016/5/13/chartex" xmlns:cx8="http://schemas.microsoft.com/office/drawing/2016/5/14/chartex" xmlns:mc="http://schemas.openxmlformats.org/markup-compatibility/2006" xmlns:aink="http://schemas.microsoft.com/office/drawing/2016/ink" xmlns:am3d="http://schemas.microsoft.com/office/drawing/2017/model3d" xmlns:o="urn:schemas-microsoft-com:office:office" xmlns:oel="http://schemas.microsoft.com/office/2019/extlst" xmlns:r="http://schemas.openxmlformats.org/officeDocument/2006/relationships" xmlns:m="http://schemas.openxmlformats.org/officeDocument/2006/math" xmlns:v="urn:schemas-microsoft-com:vml" xmlns:wp14="http://schemas.microsoft.com/office/word/2010/wordprocessingDrawing" xmlns:wp="http://schemas.openxmlformats.org/drawingml/2006/wordprocessingDrawing" xmlns:w10="urn:schemas-microsoft-com:office:word" xmlns:w="http://schemas.openxmlformats.org/wordprocessingml/2006/main" xmlns:w14="http://schemas.microsoft.com/office/word/2010/wordml" xmlns:w15="http://schemas.microsoft.com/office/word/2012/wordml" xmlns:w16cex="http://schemas.microsoft.com/office/word/2018/wordml/cex" xmlns:w16cid="http://schemas.microsoft.com/office/word/2016/wordml/cid" xmlns:w16="http://schemas.microsoft.com/office/word/2018/wordml" xmlns:w16du="http://schemas.microsoft.com/office/word/2023/wordml/word16du" xmlns:w16sdtdh="http://schemas.microsoft.com/office/word/2020/wordml/sdtdatahash" xmlns:w16sdtfl="http://schemas.microsoft.com/office/word/2024/wordml/sdtformatlock" xmlns:w16se="http://schemas.microsoft.com/office/word/2015/wordml/symex" xmlns:wpg="http://schemas.microsoft.com/office/word/2010/wordprocessingGroup" xmlns:wpi="http://schemas.microsoft.com/office/word/2010/wordprocessingInk" xmlns:wne="http://schemas.microsoft.com/office/word/2006/wordml" xmlns:wps="http://schemas.microsoft.com/office/word/2010/wordprocessingShape" mc:Ignorable="w14 w15 w16se w16cid w16 w16cex w16sdtdh w16sdtfl w16du wp14">
   <w:body>
     <w:tbl>
       <w:tblPr>
@@ -85,7 +85,16 @@
                 <w:szCs w:val="20"/>
                 <w:lang w:val="de-CH"/>
               </w:rPr>
-              <w:t xml:space="preserve">Stallenmattstrasse 3  ·  </w:t>
+              <w:t>Kammermattweg 10</w:t>
+            </w:r>
+            <w:r>
+              <w:rPr>
+                <w:rFonts w:ascii="Aptos" w:hAnsi="Aptos"/>
+                <w:sz w:val="20"/>
+                <w:szCs w:val="20"/>
+                <w:lang w:val="de-CH"/>
+              </w:rPr>
+              <w:t xml:space="preserve">  ·  </w:t>
             </w:r>
             <w:r>
               <w:rPr>
@@ -1135,6 +1144,44 @@
           <w:lang w:val="de-CH"/>
         </w:rPr>
         <w:t>Kosten</w:t>
+      </w:r>
+      <w:r>
+        <w:rPr>
+          <w:rFonts w:ascii="Aptos" w:hAnsi="Aptos"/>
+          <w:sz w:val="20"/>
+          <w:szCs w:val="20"/>
+          <w:lang w:val="de-CH"/>
+        </w:rPr>
+        <w:t xml:space="preserve"> </w:t>
+      </w:r>
+      <w:r>
+        <w:rPr>
+          <w:rFonts w:ascii="Aptos" w:hAnsi="Aptos"/>
+          <w:sz w:val="20"/>
+          <w:szCs w:val="20"/>
+          <w:lang w:val="de-CH"/>
+        </w:rPr>
+        <w:t>basierend auf einem Stundenansatz von {</w:t>
+      </w:r>
+      <w:proofErr w:type="spellStart"/>
+      <w:r>
+        <w:rPr>
+          <w:rFonts w:ascii="Aptos" w:hAnsi="Aptos"/>
+          <w:sz w:val="20"/>
+          <w:szCs w:val="20"/>
+          <w:lang w:val="de-CH"/>
+        </w:rPr>
+        <w:t>rateCHF</w:t>
+      </w:r>
+      <w:proofErr w:type="spellEnd"/>
+      <w:r>
+        <w:rPr>
+          <w:rFonts w:ascii="Aptos" w:hAnsi="Aptos"/>
+          <w:sz w:val="20"/>
+          <w:szCs w:val="20"/>
+          <w:lang w:val="de-CH"/>
+        </w:rPr>
+        <w:t>} CHF</w:t>
       </w:r>
       <w:r>
         <w:rPr>
@@ -2251,7 +2298,7 @@
 </file>
 
 <file path=word/endnotes.xml><?xml version="1.0" encoding="utf-8"?>
-<w:endnotes xmlns:wpc="http://schemas.microsoft.com/office/word/2010/wordprocessingCanvas" xmlns:cx="http://schemas.microsoft.com/office/drawing/2014/chartex" xmlns:cx1="http://schemas.microsoft.com/office/drawing/2015/9/8/chartex" xmlns:cx2="http://schemas.microsoft.com/office/drawing/2015/10/21/chartex" xmlns:cx3="http://schemas.microsoft.com/office/drawing/2016/5/9/chartex" xmlns:cx4="http://schemas.microsoft.com/office/drawing/2016/5/10/chartex" xmlns:cx5="http://schemas.microsoft.com/office/drawing/2016/5/11/chartex" xmlns:cx6="http://schemas.microsoft.com/office/drawing/2016/5/12/chartex" xmlns:cx7="http://schemas.microsoft.com/office/drawing/2016/5/13/chartex" xmlns:cx8="http://schemas.microsoft.com/office/drawing/2016/5/14/chartex" xmlns:mc="http://schemas.openxmlformats.org/markup-compatibility/2006" xmlns:aink="http://schemas.microsoft.com/office/drawing/2016/ink" xmlns:am3d="http://schemas.microsoft.com/office/drawing/2017/model3d" xmlns:o="urn:schemas-microsoft-com:office:office" xmlns:oel="http://schemas.microsoft.com/office/2019/extlst" xmlns:r="http://schemas.openxmlformats.org/officeDocument/2006/relationships" xmlns:m="http://schemas.openxmlformats.org/officeDocument/2006/math" xmlns:v="urn:schemas-microsoft-com:vml" xmlns:wp14="http://schemas.microsoft.com/office/word/2010/wordprocessingDrawing" xmlns:wp="http://schemas.openxmlformats.org/drawingml/2006/wordprocessingDrawing" xmlns:w10="urn:schemas-microsoft-com:office:word" xmlns:w="http://schemas.openxmlformats.org/wordprocessingml/2006/main" xmlns:w14="http://schemas.microsoft.com/office/word/2010/wordml" xmlns:w15="http://schemas.microsoft.com/office/word/2012/wordml" xmlns:w16cex="http://schemas.microsoft.com/office/word/2018/wordml/cex" xmlns:w16cid="http://schemas.microsoft.com/office/word/2016/wordml/cid" xmlns:w16="http://schemas.microsoft.com/office/word/2018/wordml" xmlns:w16du="http://schemas.microsoft.com/office/word/2023/wordml/word16du" xmlns:w16sdtdh="http://schemas.microsoft.com/office/word/2020/wordml/sdtdatahash" xmlns:w16se="http://schemas.microsoft.com/office/word/2015/wordml/symex" xmlns:wpg="http://schemas.microsoft.com/office/word/2010/wordprocessingGroup" xmlns:wpi="http://schemas.microsoft.com/office/word/2010/wordprocessingInk" xmlns:wne="http://schemas.microsoft.com/office/word/2006/wordml" xmlns:wps="http://schemas.microsoft.com/office/word/2010/wordprocessingShape" mc:Ignorable="w14 w15 w16se w16cid w16 w16cex w16sdtdh w16du wp14">
+<w:endnotes xmlns:wpc="http://schemas.microsoft.com/office/word/2010/wordprocessingCanvas" xmlns:cx="http://schemas.microsoft.com/office/drawing/2014/chartex" xmlns:cx1="http://schemas.microsoft.com/office/drawing/2015/9/8/chartex" xmlns:cx2="http://schemas.microsoft.com/office/drawing/2015/10/21/chartex" xmlns:cx3="http://schemas.microsoft.com/office/drawing/2016/5/9/chartex" xmlns:cx4="http://schemas.microsoft.com/office/drawing/2016/5/10/chartex" xmlns:cx5="http://schemas.microsoft.com/office/drawing/2016/5/11/chartex" xmlns:cx6="http://schemas.microsoft.com/office/drawing/2016/5/12/chartex" xmlns:cx7="http://schemas.microsoft.com/office/drawing/2016/5/13/chartex" xmlns:cx8="http://schemas.microsoft.com/office/drawing/2016/5/14/chartex" xmlns:mc="http://schemas.openxmlformats.org/markup-compatibility/2006" xmlns:aink="http://schemas.microsoft.com/office/drawing/2016/ink" xmlns:am3d="http://schemas.microsoft.com/office/drawing/2017/model3d" xmlns:o="urn:schemas-microsoft-com:office:office" xmlns:oel="http://schemas.microsoft.com/office/2019/extlst" xmlns:r="http://schemas.openxmlformats.org/officeDocument/2006/relationships" xmlns:m="http://schemas.openxmlformats.org/officeDocument/2006/math" xmlns:v="urn:schemas-microsoft-com:vml" xmlns:wp14="http://schemas.microsoft.com/office/word/2010/wordprocessingDrawing" xmlns:wp="http://schemas.openxmlformats.org/drawingml/2006/wordprocessingDrawing" xmlns:w10="urn:schemas-microsoft-com:office:word" xmlns:w="http://schemas.openxmlformats.org/wordprocessingml/2006/main" xmlns:w14="http://schemas.microsoft.com/office/word/2010/wordml" xmlns:w15="http://schemas.microsoft.com/office/word/2012/wordml" xmlns:w16cex="http://schemas.microsoft.com/office/word/2018/wordml/cex" xmlns:w16cid="http://schemas.microsoft.com/office/word/2016/wordml/cid" xmlns:w16="http://schemas.microsoft.com/office/word/2018/wordml" xmlns:w16du="http://schemas.microsoft.com/office/word/2023/wordml/word16du" xmlns:w16sdtdh="http://schemas.microsoft.com/office/word/2020/wordml/sdtdatahash" xmlns:w16sdtfl="http://schemas.microsoft.com/office/word/2024/wordml/sdtformatlock" xmlns:w16se="http://schemas.microsoft.com/office/word/2015/wordml/symex" xmlns:wpg="http://schemas.microsoft.com/office/word/2010/wordprocessingGroup" xmlns:wpi="http://schemas.microsoft.com/office/word/2010/wordprocessingInk" xmlns:wne="http://schemas.microsoft.com/office/word/2006/wordml" xmlns:wps="http://schemas.microsoft.com/office/word/2010/wordprocessingShape" mc:Ignorable="w14 w15 w16se w16cid w16 w16cex w16sdtdh w16sdtfl w16du wp14">
   <w:endnote w:type="separator" w:id="-1">
     <w:p>
       <w:pPr>
@@ -2276,7 +2323,7 @@
 </file>
 
 <file path=word/footer1.xml><?xml version="1.0" encoding="utf-8"?>
-<w:ftr xmlns:wpc="http://schemas.microsoft.com/office/word/2010/wordprocessingCanvas" xmlns:cx="http://schemas.microsoft.com/office/drawing/2014/chartex" xmlns:cx1="http://schemas.microsoft.com/office/drawing/2015/9/8/chartex" xmlns:cx2="http://schemas.microsoft.com/office/drawing/2015/10/21/chartex" xmlns:cx3="http://schemas.microsoft.com/office/drawing/2016/5/9/chartex" xmlns:cx4="http://schemas.microsoft.com/office/drawing/2016/5/10/chartex" xmlns:cx5="http://schemas.microsoft.com/office/drawing/2016/5/11/chartex" xmlns:cx6="http://schemas.microsoft.com/office/drawing/2016/5/12/chartex" xmlns:cx7="http://schemas.microsoft.com/office/drawing/2016/5/13/chartex" xmlns:cx8="http://schemas.microsoft.com/office/drawing/2016/5/14/chartex" xmlns:mc="http://schemas.openxmlformats.org/markup-compatibility/2006" xmlns:aink="http://schemas.microsoft.com/office/drawing/2016/ink" xmlns:am3d="http://schemas.microsoft.com/office/drawing/2017/model3d" xmlns:o="urn:schemas-microsoft-com:office:office" xmlns:oel="http://schemas.microsoft.com/office/2019/extlst" xmlns:r="http://schemas.openxmlformats.org/officeDocument/2006/relationships" xmlns:m="http://schemas.openxmlformats.org/officeDocument/2006/math" xmlns:v="urn:schemas-microsoft-com:vml" xmlns:wp14="http://schemas.microsoft.com/office/word/2010/wordprocessingDrawing" xmlns:wp="http://schemas.openxmlformats.org/drawingml/2006/wordprocessingDrawing" xmlns:w10="urn:schemas-microsoft-com:office:word" xmlns:w="http://schemas.openxmlformats.org/wordprocessingml/2006/main" xmlns:w14="http://schemas.microsoft.com/office/word/2010/wordml" xmlns:w15="http://schemas.microsoft.com/office/word/2012/wordml" xmlns:w16cex="http://schemas.microsoft.com/office/word/2018/wordml/cex" xmlns:w16cid="http://schemas.microsoft.com/office/word/2016/wordml/cid" xmlns:w16="http://schemas.microsoft.com/office/word/2018/wordml" xmlns:w16du="http://schemas.microsoft.com/office/word/2023/wordml/word16du" xmlns:w16sdtdh="http://schemas.microsoft.com/office/word/2020/wordml/sdtdatahash" xmlns:w16se="http://schemas.microsoft.com/office/word/2015/wordml/symex" xmlns:wpg="http://schemas.microsoft.com/office/word/2010/wordprocessingGroup" xmlns:wpi="http://schemas.microsoft.com/office/word/2010/wordprocessingInk" xmlns:wne="http://schemas.microsoft.com/office/word/2006/wordml" xmlns:wps="http://schemas.microsoft.com/office/word/2010/wordprocessingShape" mc:Ignorable="w14 w15 w16se w16cid w16 w16cex w16sdtdh w16du wp14">
+<w:ftr xmlns:wpc="http://schemas.microsoft.com/office/word/2010/wordprocessingCanvas" xmlns:cx="http://schemas.microsoft.com/office/drawing/2014/chartex" xmlns:cx1="http://schemas.microsoft.com/office/drawing/2015/9/8/chartex" xmlns:cx2="http://schemas.microsoft.com/office/drawing/2015/10/21/chartex" xmlns:cx3="http://schemas.microsoft.com/office/drawing/2016/5/9/chartex" xmlns:cx4="http://schemas.microsoft.com/office/drawing/2016/5/10/chartex" xmlns:cx5="http://schemas.microsoft.com/office/drawing/2016/5/11/chartex" xmlns:cx6="http://schemas.microsoft.com/office/drawing/2016/5/12/chartex" xmlns:cx7="http://schemas.microsoft.com/office/drawing/2016/5/13/chartex" xmlns:cx8="http://schemas.microsoft.com/office/drawing/2016/5/14/chartex" xmlns:mc="http://schemas.openxmlformats.org/markup-compatibility/2006" xmlns:aink="http://schemas.microsoft.com/office/drawing/2016/ink" xmlns:am3d="http://schemas.microsoft.com/office/drawing/2017/model3d" xmlns:o="urn:schemas-microsoft-com:office:office" xmlns:oel="http://schemas.microsoft.com/office/2019/extlst" xmlns:r="http://schemas.openxmlformats.org/officeDocument/2006/relationships" xmlns:m="http://schemas.openxmlformats.org/officeDocument/2006/math" xmlns:v="urn:schemas-microsoft-com:vml" xmlns:wp14="http://schemas.microsoft.com/office/word/2010/wordprocessingDrawing" xmlns:wp="http://schemas.openxmlformats.org/drawingml/2006/wordprocessingDrawing" xmlns:w10="urn:schemas-microsoft-com:office:word" xmlns:w="http://schemas.openxmlformats.org/wordprocessingml/2006/main" xmlns:w14="http://schemas.microsoft.com/office/word/2010/wordml" xmlns:w15="http://schemas.microsoft.com/office/word/2012/wordml" xmlns:w16cex="http://schemas.microsoft.com/office/word/2018/wordml/cex" xmlns:w16cid="http://schemas.microsoft.com/office/word/2016/wordml/cid" xmlns:w16="http://schemas.microsoft.com/office/word/2018/wordml" xmlns:w16du="http://schemas.microsoft.com/office/word/2023/wordml/word16du" xmlns:w16sdtdh="http://schemas.microsoft.com/office/word/2020/wordml/sdtdatahash" xmlns:w16sdtfl="http://schemas.microsoft.com/office/word/2024/wordml/sdtformatlock" xmlns:w16se="http://schemas.microsoft.com/office/word/2015/wordml/symex" xmlns:wpg="http://schemas.microsoft.com/office/word/2010/wordprocessingGroup" xmlns:wpi="http://schemas.microsoft.com/office/word/2010/wordprocessingInk" xmlns:wne="http://schemas.microsoft.com/office/word/2006/wordml" xmlns:wps="http://schemas.microsoft.com/office/word/2010/wordprocessingShape" mc:Ignorable="w14 w15 w16se w16cid w16 w16cex w16sdtdh w16sdtfl w16du wp14">
   <w:p>
     <w:pPr>
       <w:pStyle w:val="Footer"/>
@@ -2286,7 +2333,7 @@
 </file>
 
 <file path=word/footer2.xml><?xml version="1.0" encoding="utf-8"?>
-<w:ftr xmlns:wpc="http://schemas.microsoft.com/office/word/2010/wordprocessingCanvas" xmlns:cx="http://schemas.microsoft.com/office/drawing/2014/chartex" xmlns:cx1="http://schemas.microsoft.com/office/drawing/2015/9/8/chartex" xmlns:cx2="http://schemas.microsoft.com/office/drawing/2015/10/21/chartex" xmlns:cx3="http://schemas.microsoft.com/office/drawing/2016/5/9/chartex" xmlns:cx4="http://schemas.microsoft.com/office/drawing/2016/5/10/chartex" xmlns:cx5="http://schemas.microsoft.com/office/drawing/2016/5/11/chartex" xmlns:cx6="http://schemas.microsoft.com/office/drawing/2016/5/12/chartex" xmlns:cx7="http://schemas.microsoft.com/office/drawing/2016/5/13/chartex" xmlns:cx8="http://schemas.microsoft.com/office/drawing/2016/5/14/chartex" xmlns:mc="http://schemas.openxmlformats.org/markup-compatibility/2006" xmlns:aink="http://schemas.microsoft.com/office/drawing/2016/ink" xmlns:am3d="http://schemas.microsoft.com/office/drawing/2017/model3d" xmlns:o="urn:schemas-microsoft-com:office:office" xmlns:oel="http://schemas.microsoft.com/office/2019/extlst" xmlns:r="http://schemas.openxmlformats.org/officeDocument/2006/relationships" xmlns:m="http://schemas.openxmlformats.org/officeDocument/2006/math" xmlns:v="urn:schemas-microsoft-com:vml" xmlns:wp14="http://schemas.microsoft.com/office/word/2010/wordprocessingDrawing" xmlns:wp="http://schemas.openxmlformats.org/drawingml/2006/wordprocessingDrawing" xmlns:w10="urn:schemas-microsoft-com:office:word" xmlns:w="http://schemas.openxmlformats.org/wordprocessingml/2006/main" xmlns:w14="http://schemas.microsoft.com/office/word/2010/wordml" xmlns:w15="http://schemas.microsoft.com/office/word/2012/wordml" xmlns:w16cex="http://schemas.microsoft.com/office/word/2018/wordml/cex" xmlns:w16cid="http://schemas.microsoft.com/office/word/2016/wordml/cid" xmlns:w16="http://schemas.microsoft.com/office/word/2018/wordml" xmlns:w16du="http://schemas.microsoft.com/office/word/2023/wordml/word16du" xmlns:w16sdtdh="http://schemas.microsoft.com/office/word/2020/wordml/sdtdatahash" xmlns:w16se="http://schemas.microsoft.com/office/word/2015/wordml/symex" xmlns:wpg="http://schemas.microsoft.com/office/word/2010/wordprocessingGroup" xmlns:wpi="http://schemas.microsoft.com/office/word/2010/wordprocessingInk" xmlns:wne="http://schemas.microsoft.com/office/word/2006/wordml" xmlns:wps="http://schemas.microsoft.com/office/word/2010/wordprocessingShape" mc:Ignorable="w14 w15 w16se w16cid w16 w16cex w16sdtdh w16du wp14">
+<w:ftr xmlns:wpc="http://schemas.microsoft.com/office/word/2010/wordprocessingCanvas" xmlns:cx="http://schemas.microsoft.com/office/drawing/2014/chartex" xmlns:cx1="http://schemas.microsoft.com/office/drawing/2015/9/8/chartex" xmlns:cx2="http://schemas.microsoft.com/office/drawing/2015/10/21/chartex" xmlns:cx3="http://schemas.microsoft.com/office/drawing/2016/5/9/chartex" xmlns:cx4="http://schemas.microsoft.com/office/drawing/2016/5/10/chartex" xmlns:cx5="http://schemas.microsoft.com/office/drawing/2016/5/11/chartex" xmlns:cx6="http://schemas.microsoft.com/office/drawing/2016/5/12/chartex" xmlns:cx7="http://schemas.microsoft.com/office/drawing/2016/5/13/chartex" xmlns:cx8="http://schemas.microsoft.com/office/drawing/2016/5/14/chartex" xmlns:mc="http://schemas.openxmlformats.org/markup-compatibility/2006" xmlns:aink="http://schemas.microsoft.com/office/drawing/2016/ink" xmlns:am3d="http://schemas.microsoft.com/office/drawing/2017/model3d" xmlns:o="urn:schemas-microsoft-com:office:office" xmlns:oel="http://schemas.microsoft.com/office/2019/extlst" xmlns:r="http://schemas.openxmlformats.org/officeDocument/2006/relationships" xmlns:m="http://schemas.openxmlformats.org/officeDocument/2006/math" xmlns:v="urn:schemas-microsoft-com:vml" xmlns:wp14="http://schemas.microsoft.com/office/word/2010/wordprocessingDrawing" xmlns:wp="http://schemas.openxmlformats.org/drawingml/2006/wordprocessingDrawing" xmlns:w10="urn:schemas-microsoft-com:office:word" xmlns:w="http://schemas.openxmlformats.org/wordprocessingml/2006/main" xmlns:w14="http://schemas.microsoft.com/office/word/2010/wordml" xmlns:w15="http://schemas.microsoft.com/office/word/2012/wordml" xmlns:w16cex="http://schemas.microsoft.com/office/word/2018/wordml/cex" xmlns:w16cid="http://schemas.microsoft.com/office/word/2016/wordml/cid" xmlns:w16="http://schemas.microsoft.com/office/word/2018/wordml" xmlns:w16du="http://schemas.microsoft.com/office/word/2023/wordml/word16du" xmlns:w16sdtdh="http://schemas.microsoft.com/office/word/2020/wordml/sdtdatahash" xmlns:w16sdtfl="http://schemas.microsoft.com/office/word/2024/wordml/sdtformatlock" xmlns:w16se="http://schemas.microsoft.com/office/word/2015/wordml/symex" xmlns:wpg="http://schemas.microsoft.com/office/word/2010/wordprocessingGroup" xmlns:wpi="http://schemas.microsoft.com/office/word/2010/wordprocessingInk" xmlns:wne="http://schemas.microsoft.com/office/word/2006/wordml" xmlns:wps="http://schemas.microsoft.com/office/word/2010/wordprocessingShape" mc:Ignorable="w14 w15 w16se w16cid w16 w16cex w16sdtdh w16sdtfl w16du wp14">
   <w:p>
     <w:pPr>
       <w:pStyle w:val="Footer"/>
@@ -2315,7 +2362,50 @@
         <w:sz w:val="20"/>
         <w:szCs w:val="20"/>
       </w:rPr>
-      <w:t>| Kevin Pini | Stallenmattstrasse 3, 4104 Oberwil | UID: CHE-222.838.018</w:t>
+      <w:t xml:space="preserve">| Kevin Pini | </w:t>
+    </w:r>
+    <w:r>
+      <w:rPr>
+        <w:rFonts w:ascii="Aptos" w:hAnsi="Aptos"/>
+        <w:sz w:val="20"/>
+        <w:szCs w:val="20"/>
+        <w:lang w:val="de-CH"/>
+      </w:rPr>
+      <w:t>Kammermattweg 10</w:t>
+    </w:r>
+    <w:r>
+      <w:rPr>
+        <w:rFonts w:ascii="Aptos" w:hAnsi="Aptos"/>
+        <w:sz w:val="20"/>
+        <w:szCs w:val="20"/>
+      </w:rPr>
+      <w:t>, 410</w:t>
+    </w:r>
+    <w:r>
+      <w:rPr>
+        <w:rFonts w:ascii="Aptos" w:hAnsi="Aptos"/>
+        <w:sz w:val="20"/>
+        <w:szCs w:val="20"/>
+      </w:rPr>
+      <w:t xml:space="preserve">7 </w:t>
+    </w:r>
+    <w:proofErr w:type="spellStart"/>
+    <w:r>
+      <w:rPr>
+        <w:rFonts w:ascii="Aptos" w:hAnsi="Aptos"/>
+        <w:sz w:val="20"/>
+        <w:szCs w:val="20"/>
+      </w:rPr>
+      <w:t>Ettingen</w:t>
+    </w:r>
+    <w:proofErr w:type="spellEnd"/>
+    <w:r>
+      <w:rPr>
+        <w:rFonts w:ascii="Aptos" w:hAnsi="Aptos"/>
+        <w:sz w:val="20"/>
+        <w:szCs w:val="20"/>
+      </w:rPr>
+      <w:t xml:space="preserve"> | UID: CHE-222.838.018</w:t>
     </w:r>
     <w:r>
       <w:rPr>
@@ -2387,7 +2477,7 @@
 </file>
 
 <file path=word/footer3.xml><?xml version="1.0" encoding="utf-8"?>
-<w:ftr xmlns:wpc="http://schemas.microsoft.com/office/word/2010/wordprocessingCanvas" xmlns:cx="http://schemas.microsoft.com/office/drawing/2014/chartex" xmlns:cx1="http://schemas.microsoft.com/office/drawing/2015/9/8/chartex" xmlns:cx2="http://schemas.microsoft.com/office/drawing/2015/10/21/chartex" xmlns:cx3="http://schemas.microsoft.com/office/drawing/2016/5/9/chartex" xmlns:cx4="http://schemas.microsoft.com/office/drawing/2016/5/10/chartex" xmlns:cx5="http://schemas.microsoft.com/office/drawing/2016/5/11/chartex" xmlns:cx6="http://schemas.microsoft.com/office/drawing/2016/5/12/chartex" xmlns:cx7="http://schemas.microsoft.com/office/drawing/2016/5/13/chartex" xmlns:cx8="http://schemas.microsoft.com/office/drawing/2016/5/14/chartex" xmlns:mc="http://schemas.openxmlformats.org/markup-compatibility/2006" xmlns:aink="http://schemas.microsoft.com/office/drawing/2016/ink" xmlns:am3d="http://schemas.microsoft.com/office/drawing/2017/model3d" xmlns:o="urn:schemas-microsoft-com:office:office" xmlns:oel="http://schemas.microsoft.com/office/2019/extlst" xmlns:r="http://schemas.openxmlformats.org/officeDocument/2006/relationships" xmlns:m="http://schemas.openxmlformats.org/officeDocument/2006/math" xmlns:v="urn:schemas-microsoft-com:vml" xmlns:wp14="http://schemas.microsoft.com/office/word/2010/wordprocessingDrawing" xmlns:wp="http://schemas.openxmlformats.org/drawingml/2006/wordprocessingDrawing" xmlns:w10="urn:schemas-microsoft-com:office:word" xmlns:w="http://schemas.openxmlformats.org/wordprocessingml/2006/main" xmlns:w14="http://schemas.microsoft.com/office/word/2010/wordml" xmlns:w15="http://schemas.microsoft.com/office/word/2012/wordml" xmlns:w16cex="http://schemas.microsoft.com/office/word/2018/wordml/cex" xmlns:w16cid="http://schemas.microsoft.com/office/word/2016/wordml/cid" xmlns:w16="http://schemas.microsoft.com/office/word/2018/wordml" xmlns:w16du="http://schemas.microsoft.com/office/word/2023/wordml/word16du" xmlns:w16sdtdh="http://schemas.microsoft.com/office/word/2020/wordml/sdtdatahash" xmlns:w16se="http://schemas.microsoft.com/office/word/2015/wordml/symex" xmlns:wpg="http://schemas.microsoft.com/office/word/2010/wordprocessingGroup" xmlns:wpi="http://schemas.microsoft.com/office/word/2010/wordprocessingInk" xmlns:wne="http://schemas.microsoft.com/office/word/2006/wordml" xmlns:wps="http://schemas.microsoft.com/office/word/2010/wordprocessingShape" mc:Ignorable="w14 w15 w16se w16cid w16 w16cex w16sdtdh w16du wp14">
+<w:ftr xmlns:wpc="http://schemas.microsoft.com/office/word/2010/wordprocessingCanvas" xmlns:cx="http://schemas.microsoft.com/office/drawing/2014/chartex" xmlns:cx1="http://schemas.microsoft.com/office/drawing/2015/9/8/chartex" xmlns:cx2="http://schemas.microsoft.com/office/drawing/2015/10/21/chartex" xmlns:cx3="http://schemas.microsoft.com/office/drawing/2016/5/9/chartex" xmlns:cx4="http://schemas.microsoft.com/office/drawing/2016/5/10/chartex" xmlns:cx5="http://schemas.microsoft.com/office/drawing/2016/5/11/chartex" xmlns:cx6="http://schemas.microsoft.com/office/drawing/2016/5/12/chartex" xmlns:cx7="http://schemas.microsoft.com/office/drawing/2016/5/13/chartex" xmlns:cx8="http://schemas.microsoft.com/office/drawing/2016/5/14/chartex" xmlns:mc="http://schemas.openxmlformats.org/markup-compatibility/2006" xmlns:aink="http://schemas.microsoft.com/office/drawing/2016/ink" xmlns:am3d="http://schemas.microsoft.com/office/drawing/2017/model3d" xmlns:o="urn:schemas-microsoft-com:office:office" xmlns:oel="http://schemas.microsoft.com/office/2019/extlst" xmlns:r="http://schemas.openxmlformats.org/officeDocument/2006/relationships" xmlns:m="http://schemas.openxmlformats.org/officeDocument/2006/math" xmlns:v="urn:schemas-microsoft-com:vml" xmlns:wp14="http://schemas.microsoft.com/office/word/2010/wordprocessingDrawing" xmlns:wp="http://schemas.openxmlformats.org/drawingml/2006/wordprocessingDrawing" xmlns:w10="urn:schemas-microsoft-com:office:word" xmlns:w="http://schemas.openxmlformats.org/wordprocessingml/2006/main" xmlns:w14="http://schemas.microsoft.com/office/word/2010/wordml" xmlns:w15="http://schemas.microsoft.com/office/word/2012/wordml" xmlns:w16cex="http://schemas.microsoft.com/office/word/2018/wordml/cex" xmlns:w16cid="http://schemas.microsoft.com/office/word/2016/wordml/cid" xmlns:w16="http://schemas.microsoft.com/office/word/2018/wordml" xmlns:w16du="http://schemas.microsoft.com/office/word/2023/wordml/word16du" xmlns:w16sdtdh="http://schemas.microsoft.com/office/word/2020/wordml/sdtdatahash" xmlns:w16sdtfl="http://schemas.microsoft.com/office/word/2024/wordml/sdtformatlock" xmlns:w16se="http://schemas.microsoft.com/office/word/2015/wordml/symex" xmlns:wpg="http://schemas.microsoft.com/office/word/2010/wordprocessingGroup" xmlns:wpi="http://schemas.microsoft.com/office/word/2010/wordprocessingInk" xmlns:wne="http://schemas.microsoft.com/office/word/2006/wordml" xmlns:wps="http://schemas.microsoft.com/office/word/2010/wordprocessingShape" mc:Ignorable="w14 w15 w16se w16cid w16 w16cex w16sdtdh w16sdtfl w16du wp14">
   <w:p>
     <w:pPr>
       <w:pStyle w:val="Footer"/>
@@ -2397,7 +2487,7 @@
 </file>
 
 <file path=word/footnotes.xml><?xml version="1.0" encoding="utf-8"?>
-<w:footnotes xmlns:wpc="http://schemas.microsoft.com/office/word/2010/wordprocessingCanvas" xmlns:cx="http://schemas.microsoft.com/office/drawing/2014/chartex" xmlns:cx1="http://schemas.microsoft.com/office/drawing/2015/9/8/chartex" xmlns:cx2="http://schemas.microsoft.com/office/drawing/2015/10/21/chartex" xmlns:cx3="http://schemas.microsoft.com/office/drawing/2016/5/9/chartex" xmlns:cx4="http://schemas.microsoft.com/office/drawing/2016/5/10/chartex" xmlns:cx5="http://schemas.microsoft.com/office/drawing/2016/5/11/chartex" xmlns:cx6="http://schemas.microsoft.com/office/drawing/2016/5/12/chartex" xmlns:cx7="http://schemas.microsoft.com/office/drawing/2016/5/13/chartex" xmlns:cx8="http://schemas.microsoft.com/office/drawing/2016/5/14/chartex" xmlns:mc="http://schemas.openxmlformats.org/markup-compatibility/2006" xmlns:aink="http://schemas.microsoft.com/office/drawing/2016/ink" xmlns:am3d="http://schemas.microsoft.com/office/drawing/2017/model3d" xmlns:o="urn:schemas-microsoft-com:office:office" xmlns:oel="http://schemas.microsoft.com/office/2019/extlst" xmlns:r="http://schemas.openxmlformats.org/officeDocument/2006/relationships" xmlns:m="http://schemas.openxmlformats.org/officeDocument/2006/math" xmlns:v="urn:schemas-microsoft-com:vml" xmlns:wp14="http://schemas.microsoft.com/office/word/2010/wordprocessingDrawing" xmlns:wp="http://schemas.openxmlformats.org/drawingml/2006/wordprocessingDrawing" xmlns:w10="urn:schemas-microsoft-com:office:word" xmlns:w="http://schemas.openxmlformats.org/wordprocessingml/2006/main" xmlns:w14="http://schemas.microsoft.com/office/word/2010/wordml" xmlns:w15="http://schemas.microsoft.com/office/word/2012/wordml" xmlns:w16cex="http://schemas.microsoft.com/office/word/2018/wordml/cex" xmlns:w16cid="http://schemas.microsoft.com/office/word/2016/wordml/cid" xmlns:w16="http://schemas.microsoft.com/office/word/2018/wordml" xmlns:w16du="http://schemas.microsoft.com/office/word/2023/wordml/word16du" xmlns:w16sdtdh="http://schemas.microsoft.com/office/word/2020/wordml/sdtdatahash" xmlns:w16se="http://schemas.microsoft.com/office/word/2015/wordml/symex" xmlns:wpg="http://schemas.microsoft.com/office/word/2010/wordprocessingGroup" xmlns:wpi="http://schemas.microsoft.com/office/word/2010/wordprocessingInk" xmlns:wne="http://schemas.microsoft.com/office/word/2006/wordml" xmlns:wps="http://schemas.microsoft.com/office/word/2010/wordprocessingShape" mc:Ignorable="w14 w15 w16se w16cid w16 w16cex w16sdtdh w16du wp14">
+<w:footnotes xmlns:wpc="http://schemas.microsoft.com/office/word/2010/wordprocessingCanvas" xmlns:cx="http://schemas.microsoft.com/office/drawing/2014/chartex" xmlns:cx1="http://schemas.microsoft.com/office/drawing/2015/9/8/chartex" xmlns:cx2="http://schemas.microsoft.com/office/drawing/2015/10/21/chartex" xmlns:cx3="http://schemas.microsoft.com/office/drawing/2016/5/9/chartex" xmlns:cx4="http://schemas.microsoft.com/office/drawing/2016/5/10/chartex" xmlns:cx5="http://schemas.microsoft.com/office/drawing/2016/5/11/chartex" xmlns:cx6="http://schemas.microsoft.com/office/drawing/2016/5/12/chartex" xmlns:cx7="http://schemas.microsoft.com/office/drawing/2016/5/13/chartex" xmlns:cx8="http://schemas.microsoft.com/office/drawing/2016/5/14/chartex" xmlns:mc="http://schemas.openxmlformats.org/markup-compatibility/2006" xmlns:aink="http://schemas.microsoft.com/office/drawing/2016/ink" xmlns:am3d="http://schemas.microsoft.com/office/drawing/2017/model3d" xmlns:o="urn:schemas-microsoft-com:office:office" xmlns:oel="http://schemas.microsoft.com/office/2019/extlst" xmlns:r="http://schemas.openxmlformats.org/officeDocument/2006/relationships" xmlns:m="http://schemas.openxmlformats.org/officeDocument/2006/math" xmlns:v="urn:schemas-microsoft-com:vml" xmlns:wp14="http://schemas.microsoft.com/office/word/2010/wordprocessingDrawing" xmlns:wp="http://schemas.openxmlformats.org/drawingml/2006/wordprocessingDrawing" xmlns:w10="urn:schemas-microsoft-com:office:word" xmlns:w="http://schemas.openxmlformats.org/wordprocessingml/2006/main" xmlns:w14="http://schemas.microsoft.com/office/word/2010/wordml" xmlns:w15="http://schemas.microsoft.com/office/word/2012/wordml" xmlns:w16cex="http://schemas.microsoft.com/office/word/2018/wordml/cex" xmlns:w16cid="http://schemas.microsoft.com/office/word/2016/wordml/cid" xmlns:w16="http://schemas.microsoft.com/office/word/2018/wordml" xmlns:w16du="http://schemas.microsoft.com/office/word/2023/wordml/word16du" xmlns:w16sdtdh="http://schemas.microsoft.com/office/word/2020/wordml/sdtdatahash" xmlns:w16sdtfl="http://schemas.microsoft.com/office/word/2024/wordml/sdtformatlock" xmlns:w16se="http://schemas.microsoft.com/office/word/2015/wordml/symex" xmlns:wpg="http://schemas.microsoft.com/office/word/2010/wordprocessingGroup" xmlns:wpi="http://schemas.microsoft.com/office/word/2010/wordprocessingInk" xmlns:wne="http://schemas.microsoft.com/office/word/2006/wordml" xmlns:wps="http://schemas.microsoft.com/office/word/2010/wordprocessingShape" mc:Ignorable="w14 w15 w16se w16cid w16 w16cex w16sdtdh w16sdtfl w16du wp14">
   <w:footnote w:type="separator" w:id="-1">
     <w:p>
       <w:pPr>
@@ -2422,7 +2512,7 @@
 </file>
 
 <file path=word/header1.xml><?xml version="1.0" encoding="utf-8"?>
-<w:hdr xmlns:wpc="http://schemas.microsoft.com/office/word/2010/wordprocessingCanvas" xmlns:cx="http://schemas.microsoft.com/office/drawing/2014/chartex" xmlns:cx1="http://schemas.microsoft.com/office/drawing/2015/9/8/chartex" xmlns:cx2="http://schemas.microsoft.com/office/drawing/2015/10/21/chartex" xmlns:cx3="http://schemas.microsoft.com/office/drawing/2016/5/9/chartex" xmlns:cx4="http://schemas.microsoft.com/office/drawing/2016/5/10/chartex" xmlns:cx5="http://schemas.microsoft.com/office/drawing/2016/5/11/chartex" xmlns:cx6="http://schemas.microsoft.com/office/drawing/2016/5/12/chartex" xmlns:cx7="http://schemas.microsoft.com/office/drawing/2016/5/13/chartex" xmlns:cx8="http://schemas.microsoft.com/office/drawing/2016/5/14/chartex" xmlns:mc="http://schemas.openxmlformats.org/markup-compatibility/2006" xmlns:aink="http://schemas.microsoft.com/office/drawing/2016/ink" xmlns:am3d="http://schemas.microsoft.com/office/drawing/2017/model3d" xmlns:o="urn:schemas-microsoft-com:office:office" xmlns:oel="http://schemas.microsoft.com/office/2019/extlst" xmlns:r="http://schemas.openxmlformats.org/officeDocument/2006/relationships" xmlns:m="http://schemas.openxmlformats.org/officeDocument/2006/math" xmlns:v="urn:schemas-microsoft-com:vml" xmlns:wp14="http://schemas.microsoft.com/office/word/2010/wordprocessingDrawing" xmlns:wp="http://schemas.openxmlformats.org/drawingml/2006/wordprocessingDrawing" xmlns:w10="urn:schemas-microsoft-com:office:word" xmlns:w="http://schemas.openxmlformats.org/wordprocessingml/2006/main" xmlns:w14="http://schemas.microsoft.com/office/word/2010/wordml" xmlns:w15="http://schemas.microsoft.com/office/word/2012/wordml" xmlns:w16cex="http://schemas.microsoft.com/office/word/2018/wordml/cex" xmlns:w16cid="http://schemas.microsoft.com/office/word/2016/wordml/cid" xmlns:w16="http://schemas.microsoft.com/office/word/2018/wordml" xmlns:w16du="http://schemas.microsoft.com/office/word/2023/wordml/word16du" xmlns:w16sdtdh="http://schemas.microsoft.com/office/word/2020/wordml/sdtdatahash" xmlns:w16se="http://schemas.microsoft.com/office/word/2015/wordml/symex" xmlns:wpg="http://schemas.microsoft.com/office/word/2010/wordprocessingGroup" xmlns:wpi="http://schemas.microsoft.com/office/word/2010/wordprocessingInk" xmlns:wne="http://schemas.microsoft.com/office/word/2006/wordml" xmlns:wps="http://schemas.microsoft.com/office/word/2010/wordprocessingShape" mc:Ignorable="w14 w15 w16se w16cid w16 w16cex w16sdtdh w16du wp14">
+<w:hdr xmlns:wpc="http://schemas.microsoft.com/office/word/2010/wordprocessingCanvas" xmlns:cx="http://schemas.microsoft.com/office/drawing/2014/chartex" xmlns:cx1="http://schemas.microsoft.com/office/drawing/2015/9/8/chartex" xmlns:cx2="http://schemas.microsoft.com/office/drawing/2015/10/21/chartex" xmlns:cx3="http://schemas.microsoft.com/office/drawing/2016/5/9/chartex" xmlns:cx4="http://schemas.microsoft.com/office/drawing/2016/5/10/chartex" xmlns:cx5="http://schemas.microsoft.com/office/drawing/2016/5/11/chartex" xmlns:cx6="http://schemas.microsoft.com/office/drawing/2016/5/12/chartex" xmlns:cx7="http://schemas.microsoft.com/office/drawing/2016/5/13/chartex" xmlns:cx8="http://schemas.microsoft.com/office/drawing/2016/5/14/chartex" xmlns:mc="http://schemas.openxmlformats.org/markup-compatibility/2006" xmlns:aink="http://schemas.microsoft.com/office/drawing/2016/ink" xmlns:am3d="http://schemas.microsoft.com/office/drawing/2017/model3d" xmlns:o="urn:schemas-microsoft-com:office:office" xmlns:oel="http://schemas.microsoft.com/office/2019/extlst" xmlns:r="http://schemas.openxmlformats.org/officeDocument/2006/relationships" xmlns:m="http://schemas.openxmlformats.org/officeDocument/2006/math" xmlns:v="urn:schemas-microsoft-com:vml" xmlns:wp14="http://schemas.microsoft.com/office/word/2010/wordprocessingDrawing" xmlns:wp="http://schemas.openxmlformats.org/drawingml/2006/wordprocessingDrawing" xmlns:w10="urn:schemas-microsoft-com:office:word" xmlns:w="http://schemas.openxmlformats.org/wordprocessingml/2006/main" xmlns:w14="http://schemas.microsoft.com/office/word/2010/wordml" xmlns:w15="http://schemas.microsoft.com/office/word/2012/wordml" xmlns:w16cex="http://schemas.microsoft.com/office/word/2018/wordml/cex" xmlns:w16cid="http://schemas.microsoft.com/office/word/2016/wordml/cid" xmlns:w16="http://schemas.microsoft.com/office/word/2018/wordml" xmlns:w16du="http://schemas.microsoft.com/office/word/2023/wordml/word16du" xmlns:w16sdtdh="http://schemas.microsoft.com/office/word/2020/wordml/sdtdatahash" xmlns:w16sdtfl="http://schemas.microsoft.com/office/word/2024/wordml/sdtformatlock" xmlns:w16se="http://schemas.microsoft.com/office/word/2015/wordml/symex" xmlns:wpg="http://schemas.microsoft.com/office/word/2010/wordprocessingGroup" xmlns:wpi="http://schemas.microsoft.com/office/word/2010/wordprocessingInk" xmlns:wne="http://schemas.microsoft.com/office/word/2006/wordml" xmlns:wps="http://schemas.microsoft.com/office/word/2010/wordprocessingShape" mc:Ignorable="w14 w15 w16se w16cid w16 w16cex w16sdtdh w16sdtfl w16du wp14">
   <w:p>
     <w:pPr>
       <w:pStyle w:val="Header"/>
@@ -2432,7 +2522,7 @@
 </file>
 
 <file path=word/header2.xml><?xml version="1.0" encoding="utf-8"?>
-<w:hdr xmlns:wpc="http://schemas.microsoft.com/office/word/2010/wordprocessingCanvas" xmlns:cx="http://schemas.microsoft.com/office/drawing/2014/chartex" xmlns:cx1="http://schemas.microsoft.com/office/drawing/2015/9/8/chartex" xmlns:cx2="http://schemas.microsoft.com/office/drawing/2015/10/21/chartex" xmlns:cx3="http://schemas.microsoft.com/office/drawing/2016/5/9/chartex" xmlns:cx4="http://schemas.microsoft.com/office/drawing/2016/5/10/chartex" xmlns:cx5="http://schemas.microsoft.com/office/drawing/2016/5/11/chartex" xmlns:cx6="http://schemas.microsoft.com/office/drawing/2016/5/12/chartex" xmlns:cx7="http://schemas.microsoft.com/office/drawing/2016/5/13/chartex" xmlns:cx8="http://schemas.microsoft.com/office/drawing/2016/5/14/chartex" xmlns:mc="http://schemas.openxmlformats.org/markup-compatibility/2006" xmlns:aink="http://schemas.microsoft.com/office/drawing/2016/ink" xmlns:am3d="http://schemas.microsoft.com/office/drawing/2017/model3d" xmlns:o="urn:schemas-microsoft-com:office:office" xmlns:oel="http://schemas.microsoft.com/office/2019/extlst" xmlns:r="http://schemas.openxmlformats.org/officeDocument/2006/relationships" xmlns:m="http://schemas.openxmlformats.org/officeDocument/2006/math" xmlns:v="urn:schemas-microsoft-com:vml" xmlns:wp14="http://schemas.microsoft.com/office/word/2010/wordprocessingDrawing" xmlns:wp="http://schemas.openxmlformats.org/drawingml/2006/wordprocessingDrawing" xmlns:w10="urn:schemas-microsoft-com:office:word" xmlns:w="http://schemas.openxmlformats.org/wordprocessingml/2006/main" xmlns:w14="http://schemas.microsoft.com/office/word/2010/wordml" xmlns:w15="http://schemas.microsoft.com/office/word/2012/wordml" xmlns:w16cex="http://schemas.microsoft.com/office/word/2018/wordml/cex" xmlns:w16cid="http://schemas.microsoft.com/office/word/2016/wordml/cid" xmlns:w16="http://schemas.microsoft.com/office/word/2018/wordml" xmlns:w16du="http://schemas.microsoft.com/office/word/2023/wordml/word16du" xmlns:w16sdtdh="http://schemas.microsoft.com/office/word/2020/wordml/sdtdatahash" xmlns:w16se="http://schemas.microsoft.com/office/word/2015/wordml/symex" xmlns:wpg="http://schemas.microsoft.com/office/word/2010/wordprocessingGroup" xmlns:wpi="http://schemas.microsoft.com/office/word/2010/wordprocessingInk" xmlns:wne="http://schemas.microsoft.com/office/word/2006/wordml" xmlns:wps="http://schemas.microsoft.com/office/word/2010/wordprocessingShape" mc:Ignorable="w14 w15 w16se w16cid w16 w16cex w16sdtdh w16du wp14">
+<w:hdr xmlns:wpc="http://schemas.microsoft.com/office/word/2010/wordprocessingCanvas" xmlns:cx="http://schemas.microsoft.com/office/drawing/2014/chartex" xmlns:cx1="http://schemas.microsoft.com/office/drawing/2015/9/8/chartex" xmlns:cx2="http://schemas.microsoft.com/office/drawing/2015/10/21/chartex" xmlns:cx3="http://schemas.microsoft.com/office/drawing/2016/5/9/chartex" xmlns:cx4="http://schemas.microsoft.com/office/drawing/2016/5/10/chartex" xmlns:cx5="http://schemas.microsoft.com/office/drawing/2016/5/11/chartex" xmlns:cx6="http://schemas.microsoft.com/office/drawing/2016/5/12/chartex" xmlns:cx7="http://schemas.microsoft.com/office/drawing/2016/5/13/chartex" xmlns:cx8="http://schemas.microsoft.com/office/drawing/2016/5/14/chartex" xmlns:mc="http://schemas.openxmlformats.org/markup-compatibility/2006" xmlns:aink="http://schemas.microsoft.com/office/drawing/2016/ink" xmlns:am3d="http://schemas.microsoft.com/office/drawing/2017/model3d" xmlns:o="urn:schemas-microsoft-com:office:office" xmlns:oel="http://schemas.microsoft.com/office/2019/extlst" xmlns:r="http://schemas.openxmlformats.org/officeDocument/2006/relationships" xmlns:m="http://schemas.openxmlformats.org/officeDocument/2006/math" xmlns:v="urn:schemas-microsoft-com:vml" xmlns:wp14="http://schemas.microsoft.com/office/word/2010/wordprocessingDrawing" xmlns:wp="http://schemas.openxmlformats.org/drawingml/2006/wordprocessingDrawing" xmlns:w10="urn:schemas-microsoft-com:office:word" xmlns:w="http://schemas.openxmlformats.org/wordprocessingml/2006/main" xmlns:w14="http://schemas.microsoft.com/office/word/2010/wordml" xmlns:w15="http://schemas.microsoft.com/office/word/2012/wordml" xmlns:w16cex="http://schemas.microsoft.com/office/word/2018/wordml/cex" xmlns:w16cid="http://schemas.microsoft.com/office/word/2016/wordml/cid" xmlns:w16="http://schemas.microsoft.com/office/word/2018/wordml" xmlns:w16du="http://schemas.microsoft.com/office/word/2023/wordml/word16du" xmlns:w16sdtdh="http://schemas.microsoft.com/office/word/2020/wordml/sdtdatahash" xmlns:w16sdtfl="http://schemas.microsoft.com/office/word/2024/wordml/sdtformatlock" xmlns:w16se="http://schemas.microsoft.com/office/word/2015/wordml/symex" xmlns:wpg="http://schemas.microsoft.com/office/word/2010/wordprocessingGroup" xmlns:wpi="http://schemas.microsoft.com/office/word/2010/wordprocessingInk" xmlns:wne="http://schemas.microsoft.com/office/word/2006/wordml" xmlns:wps="http://schemas.microsoft.com/office/word/2010/wordprocessingShape" mc:Ignorable="w14 w15 w16se w16cid w16 w16cex w16sdtdh w16sdtfl w16du wp14">
   <w:p>
     <w:pPr>
       <w:pStyle w:val="Header"/>
@@ -2608,7 +2698,7 @@
 </file>
 
 <file path=word/header3.xml><?xml version="1.0" encoding="utf-8"?>
-<w:hdr xmlns:wpc="http://schemas.microsoft.com/office/word/2010/wordprocessingCanvas" xmlns:cx="http://schemas.microsoft.com/office/drawing/2014/chartex" xmlns:cx1="http://schemas.microsoft.com/office/drawing/2015/9/8/chartex" xmlns:cx2="http://schemas.microsoft.com/office/drawing/2015/10/21/chartex" xmlns:cx3="http://schemas.microsoft.com/office/drawing/2016/5/9/chartex" xmlns:cx4="http://schemas.microsoft.com/office/drawing/2016/5/10/chartex" xmlns:cx5="http://schemas.microsoft.com/office/drawing/2016/5/11/chartex" xmlns:cx6="http://schemas.microsoft.com/office/drawing/2016/5/12/chartex" xmlns:cx7="http://schemas.microsoft.com/office/drawing/2016/5/13/chartex" xmlns:cx8="http://schemas.microsoft.com/office/drawing/2016/5/14/chartex" xmlns:mc="http://schemas.openxmlformats.org/markup-compatibility/2006" xmlns:aink="http://schemas.microsoft.com/office/drawing/2016/ink" xmlns:am3d="http://schemas.microsoft.com/office/drawing/2017/model3d" xmlns:o="urn:schemas-microsoft-com:office:office" xmlns:oel="http://schemas.microsoft.com/office/2019/extlst" xmlns:r="http://schemas.openxmlformats.org/officeDocument/2006/relationships" xmlns:m="http://schemas.openxmlformats.org/officeDocument/2006/math" xmlns:v="urn:schemas-microsoft-com:vml" xmlns:wp14="http://schemas.microsoft.com/office/word/2010/wordprocessingDrawing" xmlns:wp="http://schemas.openxmlformats.org/drawingml/2006/wordprocessingDrawing" xmlns:w10="urn:schemas-microsoft-com:office:word" xmlns:w="http://schemas.openxmlformats.org/wordprocessingml/2006/main" xmlns:w14="http://schemas.microsoft.com/office/word/2010/wordml" xmlns:w15="http://schemas.microsoft.com/office/word/2012/wordml" xmlns:w16cex="http://schemas.microsoft.com/office/word/2018/wordml/cex" xmlns:w16cid="http://schemas.microsoft.com/office/word/2016/wordml/cid" xmlns:w16="http://schemas.microsoft.com/office/word/2018/wordml" xmlns:w16du="http://schemas.microsoft.com/office/word/2023/wordml/word16du" xmlns:w16sdtdh="http://schemas.microsoft.com/office/word/2020/wordml/sdtdatahash" xmlns:w16se="http://schemas.microsoft.com/office/word/2015/wordml/symex" xmlns:wpg="http://schemas.microsoft.com/office/word/2010/wordprocessingGroup" xmlns:wpi="http://schemas.microsoft.com/office/word/2010/wordprocessingInk" xmlns:wne="http://schemas.microsoft.com/office/word/2006/wordml" xmlns:wps="http://schemas.microsoft.com/office/word/2010/wordprocessingShape" mc:Ignorable="w14 w15 w16se w16cid w16 w16cex w16sdtdh w16du wp14">
+<w:hdr xmlns:wpc="http://schemas.microsoft.com/office/word/2010/wordprocessingCanvas" xmlns:cx="http://schemas.microsoft.com/office/drawing/2014/chartex" xmlns:cx1="http://schemas.microsoft.com/office/drawing/2015/9/8/chartex" xmlns:cx2="http://schemas.microsoft.com/office/drawing/2015/10/21/chartex" xmlns:cx3="http://schemas.microsoft.com/office/drawing/2016/5/9/chartex" xmlns:cx4="http://schemas.microsoft.com/office/drawing/2016/5/10/chartex" xmlns:cx5="http://schemas.microsoft.com/office/drawing/2016/5/11/chartex" xmlns:cx6="http://schemas.microsoft.com/office/drawing/2016/5/12/chartex" xmlns:cx7="http://schemas.microsoft.com/office/drawing/2016/5/13/chartex" xmlns:cx8="http://schemas.microsoft.com/office/drawing/2016/5/14/chartex" xmlns:mc="http://schemas.openxmlformats.org/markup-compatibility/2006" xmlns:aink="http://schemas.microsoft.com/office/drawing/2016/ink" xmlns:am3d="http://schemas.microsoft.com/office/drawing/2017/model3d" xmlns:o="urn:schemas-microsoft-com:office:office" xmlns:oel="http://schemas.microsoft.com/office/2019/extlst" xmlns:r="http://schemas.openxmlformats.org/officeDocument/2006/relationships" xmlns:m="http://schemas.openxmlformats.org/officeDocument/2006/math" xmlns:v="urn:schemas-microsoft-com:vml" xmlns:wp14="http://schemas.microsoft.com/office/word/2010/wordprocessingDrawing" xmlns:wp="http://schemas.openxmlformats.org/drawingml/2006/wordprocessingDrawing" xmlns:w10="urn:schemas-microsoft-com:office:word" xmlns:w="http://schemas.openxmlformats.org/wordprocessingml/2006/main" xmlns:w14="http://schemas.microsoft.com/office/word/2010/wordml" xmlns:w15="http://schemas.microsoft.com/office/word/2012/wordml" xmlns:w16cex="http://schemas.microsoft.com/office/word/2018/wordml/cex" xmlns:w16cid="http://schemas.microsoft.com/office/word/2016/wordml/cid" xmlns:w16="http://schemas.microsoft.com/office/word/2018/wordml" xmlns:w16du="http://schemas.microsoft.com/office/word/2023/wordml/word16du" xmlns:w16sdtdh="http://schemas.microsoft.com/office/word/2020/wordml/sdtdatahash" xmlns:w16sdtfl="http://schemas.microsoft.com/office/word/2024/wordml/sdtformatlock" xmlns:w16se="http://schemas.microsoft.com/office/word/2015/wordml/symex" xmlns:wpg="http://schemas.microsoft.com/office/word/2010/wordprocessingGroup" xmlns:wpi="http://schemas.microsoft.com/office/word/2010/wordprocessingInk" xmlns:wne="http://schemas.microsoft.com/office/word/2006/wordml" xmlns:wps="http://schemas.microsoft.com/office/word/2010/wordprocessingShape" mc:Ignorable="w14 w15 w16se w16cid w16 w16cex w16sdtdh w16sdtfl w16du wp14">
   <w:p>
     <w:pPr>
       <w:pStyle w:val="Header"/>
@@ -2618,7 +2708,7 @@
 </file>
 
 <file path=word/numbering.xml><?xml version="1.0" encoding="utf-8"?>
-<w:numbering xmlns:wpc="http://schemas.microsoft.com/office/word/2010/wordprocessingCanvas" xmlns:cx="http://schemas.microsoft.com/office/drawing/2014/chartex" xmlns:cx1="http://schemas.microsoft.com/office/drawing/2015/9/8/chartex" xmlns:cx2="http://schemas.microsoft.com/office/drawing/2015/10/21/chartex" xmlns:cx3="http://schemas.microsoft.com/office/drawing/2016/5/9/chartex" xmlns:cx4="http://schemas.microsoft.com/office/drawing/2016/5/10/chartex" xmlns:cx5="http://schemas.microsoft.com/office/drawing/2016/5/11/chartex" xmlns:cx6="http://schemas.microsoft.com/office/drawing/2016/5/12/chartex" xmlns:cx7="http://schemas.microsoft.com/office/drawing/2016/5/13/chartex" xmlns:cx8="http://schemas.microsoft.com/office/drawing/2016/5/14/chartex" xmlns:mc="http://schemas.openxmlformats.org/markup-compatibility/2006" xmlns:aink="http://schemas.microsoft.com/office/drawing/2016/ink" xmlns:am3d="http://schemas.microsoft.com/office/drawing/2017/model3d" xmlns:o="urn:schemas-microsoft-com:office:office" xmlns:oel="http://schemas.microsoft.com/office/2019/extlst" xmlns:r="http://schemas.openxmlformats.org/officeDocument/2006/relationships" xmlns:m="http://schemas.openxmlformats.org/officeDocument/2006/math" xmlns:v="urn:schemas-microsoft-com:vml" xmlns:wp14="http://schemas.microsoft.com/office/word/2010/wordprocessingDrawing" xmlns:wp="http://schemas.openxmlformats.org/drawingml/2006/wordprocessingDrawing" xmlns:w10="urn:schemas-microsoft-com:office:word" xmlns:w="http://schemas.openxmlformats.org/wordprocessingml/2006/main" xmlns:w14="http://schemas.microsoft.com/office/word/2010/wordml" xmlns:w15="http://schemas.microsoft.com/office/word/2012/wordml" xmlns:w16cex="http://schemas.microsoft.com/office/word/2018/wordml/cex" xmlns:w16cid="http://schemas.microsoft.com/office/word/2016/wordml/cid" xmlns:w16="http://schemas.microsoft.com/office/word/2018/wordml" xmlns:w16du="http://schemas.microsoft.com/office/word/2023/wordml/word16du" xmlns:w16sdtdh="http://schemas.microsoft.com/office/word/2020/wordml/sdtdatahash" xmlns:w16se="http://schemas.microsoft.com/office/word/2015/wordml/symex" xmlns:wpg="http://schemas.microsoft.com/office/word/2010/wordprocessingGroup" xmlns:wpi="http://schemas.microsoft.com/office/word/2010/wordprocessingInk" xmlns:wne="http://schemas.microsoft.com/office/word/2006/wordml" xmlns:wps="http://schemas.microsoft.com/office/word/2010/wordprocessingShape" mc:Ignorable="w14 w15 w16se w16cid w16 w16cex w16sdtdh w16du wp14">
+<w:numbering xmlns:wpc="http://schemas.microsoft.com/office/word/2010/wordprocessingCanvas" xmlns:cx="http://schemas.microsoft.com/office/drawing/2014/chartex" xmlns:cx1="http://schemas.microsoft.com/office/drawing/2015/9/8/chartex" xmlns:cx2="http://schemas.microsoft.com/office/drawing/2015/10/21/chartex" xmlns:cx3="http://schemas.microsoft.com/office/drawing/2016/5/9/chartex" xmlns:cx4="http://schemas.microsoft.com/office/drawing/2016/5/10/chartex" xmlns:cx5="http://schemas.microsoft.com/office/drawing/2016/5/11/chartex" xmlns:cx6="http://schemas.microsoft.com/office/drawing/2016/5/12/chartex" xmlns:cx7="http://schemas.microsoft.com/office/drawing/2016/5/13/chartex" xmlns:cx8="http://schemas.microsoft.com/office/drawing/2016/5/14/chartex" xmlns:mc="http://schemas.openxmlformats.org/markup-compatibility/2006" xmlns:aink="http://schemas.microsoft.com/office/drawing/2016/ink" xmlns:am3d="http://schemas.microsoft.com/office/drawing/2017/model3d" xmlns:o="urn:schemas-microsoft-com:office:office" xmlns:oel="http://schemas.microsoft.com/office/2019/extlst" xmlns:r="http://schemas.openxmlformats.org/officeDocument/2006/relationships" xmlns:m="http://schemas.openxmlformats.org/officeDocument/2006/math" xmlns:v="urn:schemas-microsoft-com:vml" xmlns:wp14="http://schemas.microsoft.com/office/word/2010/wordprocessingDrawing" xmlns:wp="http://schemas.openxmlformats.org/drawingml/2006/wordprocessingDrawing" xmlns:w10="urn:schemas-microsoft-com:office:word" xmlns:w="http://schemas.openxmlformats.org/wordprocessingml/2006/main" xmlns:w14="http://schemas.microsoft.com/office/word/2010/wordml" xmlns:w15="http://schemas.microsoft.com/office/word/2012/wordml" xmlns:w16cex="http://schemas.microsoft.com/office/word/2018/wordml/cex" xmlns:w16cid="http://schemas.microsoft.com/office/word/2016/wordml/cid" xmlns:w16="http://schemas.microsoft.com/office/word/2018/wordml" xmlns:w16du="http://schemas.microsoft.com/office/word/2023/wordml/word16du" xmlns:w16sdtdh="http://schemas.microsoft.com/office/word/2020/wordml/sdtdatahash" xmlns:w16sdtfl="http://schemas.microsoft.com/office/word/2024/wordml/sdtformatlock" xmlns:w16se="http://schemas.microsoft.com/office/word/2015/wordml/symex" xmlns:wpg="http://schemas.microsoft.com/office/word/2010/wordprocessingGroup" xmlns:wpi="http://schemas.microsoft.com/office/word/2010/wordprocessingInk" xmlns:wne="http://schemas.microsoft.com/office/word/2006/wordml" xmlns:wps="http://schemas.microsoft.com/office/word/2010/wordprocessingShape" mc:Ignorable="w14 w15 w16se w16cid w16 w16cex w16sdtdh w16sdtfl w16du wp14">
   <w:abstractNum w:abstractNumId="0" w15:restartNumberingAfterBreak="0">
     <w:nsid w:val="31E72A7D"/>
     <w:multiLevelType w:val="hybridMultilevel"/>
@@ -2715,7 +2805,7 @@
 </file>
 
 <file path=word/styles.xml><?xml version="1.0" encoding="utf-8"?>
-<w:styles xmlns:mc="http://schemas.openxmlformats.org/markup-compatibility/2006" xmlns:r="http://schemas.openxmlformats.org/officeDocument/2006/relationships" xmlns:w="http://schemas.openxmlformats.org/wordprocessingml/2006/main" xmlns:w14="http://schemas.microsoft.com/office/word/2010/wordml" xmlns:w15="http://schemas.microsoft.com/office/word/2012/wordml" xmlns:w16cex="http://schemas.microsoft.com/office/word/2018/wordml/cex" xmlns:w16cid="http://schemas.microsoft.com/office/word/2016/wordml/cid" xmlns:w16="http://schemas.microsoft.com/office/word/2018/wordml" xmlns:w16du="http://schemas.microsoft.com/office/word/2023/wordml/word16du" xmlns:w16sdtdh="http://schemas.microsoft.com/office/word/2020/wordml/sdtdatahash" xmlns:w16se="http://schemas.microsoft.com/office/word/2015/wordml/symex" mc:Ignorable="w14 w15 w16se w16cid w16 w16cex w16sdtdh w16du">
+<w:styles xmlns:mc="http://schemas.openxmlformats.org/markup-compatibility/2006" xmlns:r="http://schemas.openxmlformats.org/officeDocument/2006/relationships" xmlns:w="http://schemas.openxmlformats.org/wordprocessingml/2006/main" xmlns:w14="http://schemas.microsoft.com/office/word/2010/wordml" xmlns:w15="http://schemas.microsoft.com/office/word/2012/wordml" xmlns:w16cex="http://schemas.microsoft.com/office/word/2018/wordml/cex" xmlns:w16cid="http://schemas.microsoft.com/office/word/2016/wordml/cid" xmlns:w16="http://schemas.microsoft.com/office/word/2018/wordml" xmlns:w16du="http://schemas.microsoft.com/office/word/2023/wordml/word16du" xmlns:w16sdtdh="http://schemas.microsoft.com/office/word/2020/wordml/sdtdatahash" xmlns:w16sdtfl="http://schemas.microsoft.com/office/word/2024/wordml/sdtformatlock" xmlns:w16se="http://schemas.microsoft.com/office/word/2015/wordml/symex" mc:Ignorable="w14 w15 w16se w16cid w16 w16cex w16sdtdh w16sdtfl w16du">
   <w:docDefaults>
     <w:rPrDefault>
       <w:rPr>

</xml_diff>